<commit_message>
Docs update; fix pdf
</commit_message>
<xml_diff>
--- a/docu/Przewodnik.docx
+++ b/docu/Przewodnik.docx
@@ -48,12 +48,12 @@
           <wp:inline distB="0" distT="0" distL="0" distR="0">
             <wp:extent cx="5086350" cy="2466975"/>
             <wp:effectExtent b="0" l="0" r="0" t="0"/>
-            <wp:docPr descr="agh_nzw_s_pl_1w_wbr_rgb_150ppi" id="4" name="image8.jpg"/>
+            <wp:docPr descr="agh_nzw_s_pl_1w_wbr_rgb_150ppi" id="4" name="image7.jpg"/>
             <a:graphic>
               <a:graphicData uri="http://schemas.openxmlformats.org/drawingml/2006/picture">
                 <pic:pic>
                   <pic:nvPicPr>
-                    <pic:cNvPr descr="agh_nzw_s_pl_1w_wbr_rgb_150ppi" id="0" name="image8.jpg"/>
+                    <pic:cNvPr descr="agh_nzw_s_pl_1w_wbr_rgb_150ppi" id="0" name="image7.jpg"/>
                     <pic:cNvPicPr preferRelativeResize="0"/>
                   </pic:nvPicPr>
                   <pic:blipFill>
@@ -2113,12 +2113,12 @@
           <wp:inline distB="114300" distT="114300" distL="114300" distR="114300">
             <wp:extent cx="2524125" cy="1809750"/>
             <wp:effectExtent b="0" l="0" r="0" t="0"/>
-            <wp:docPr id="7" name="image3.png"/>
+            <wp:docPr id="7" name="image6.png"/>
             <a:graphic>
               <a:graphicData uri="http://schemas.openxmlformats.org/drawingml/2006/picture">
                 <pic:pic>
                   <pic:nvPicPr>
-                    <pic:cNvPr id="0" name="image3.png"/>
+                    <pic:cNvPr id="0" name="image6.png"/>
                     <pic:cNvPicPr preferRelativeResize="0"/>
                   </pic:nvPicPr>
                   <pic:blipFill>
@@ -2444,12 +2444,12 @@
             <wp:extent cx="2581275" cy="1524000"/>
             <wp:effectExtent b="0" l="0" r="0" t="0"/>
             <wp:wrapSquare wrapText="bothSides" distB="114300" distT="114300" distL="114300" distR="114300"/>
-            <wp:docPr id="2" name="image2.png"/>
+            <wp:docPr id="2" name="image4.png"/>
             <a:graphic>
               <a:graphicData uri="http://schemas.openxmlformats.org/drawingml/2006/picture">
                 <pic:pic>
                   <pic:nvPicPr>
-                    <pic:cNvPr id="0" name="image2.png"/>
+                    <pic:cNvPr id="0" name="image4.png"/>
                     <pic:cNvPicPr preferRelativeResize="0"/>
                   </pic:nvPicPr>
                   <pic:blipFill>
@@ -5115,16 +5115,6 @@
         <w:rPr>
           <w:rtl w:val="0"/>
         </w:rPr>
-      </w:r>
-    </w:p>
-    <w:p>
-      <w:pPr>
-        <w:rPr/>
-      </w:pPr>
-      <w:r>
-        <w:rPr>
-          <w:rtl w:val="0"/>
-        </w:rPr>
         <w:t xml:space="preserve">Wprowadzenie obiektów typu inline wprowadza również zmiany w zapytaniach SQL wysyłanych do serwera. Dla obiektu Products bez wbudowanych obiektów zapytanie wyglądają jak te przedstawione powyżej. Dla obiektu Products z wbudowanymi obiektami typu OrderDetails zapytań znacznie przybywa.</w:t>
       </w:r>
     </w:p>
@@ -9063,19 +9053,6 @@
     </w:tbl>
     <w:p>
       <w:pPr>
-        <w:jc w:val="center"/>
-        <w:rPr/>
-      </w:pPr>
-      <w:bookmarkStart w:colFirst="0" w:colLast="0" w:name="_dy7fqa2jzrr5" w:id="19"/>
-      <w:bookmarkEnd w:id="19"/>
-      <w:r>
-        <w:rPr>
-          <w:rtl w:val="0"/>
-        </w:rPr>
-      </w:r>
-    </w:p>
-    <w:p>
-      <w:pPr>
         <w:rPr/>
       </w:pPr>
       <w:r>
@@ -10527,31 +10504,11 @@
     </w:p>
     <w:p>
       <w:pPr>
-        <w:rPr/>
-      </w:pPr>
-      <w:r>
-        <w:rPr>
-          <w:rtl w:val="0"/>
-        </w:rPr>
-      </w:r>
-    </w:p>
-    <w:p>
-      <w:pPr>
-        <w:rPr/>
-      </w:pPr>
-      <w:r>
-        <w:rPr>
-          <w:rtl w:val="0"/>
-        </w:rPr>
-      </w:r>
-    </w:p>
-    <w:p>
-      <w:pPr>
         <w:pStyle w:val="Heading1"/>
         <w:rPr/>
       </w:pPr>
-      <w:bookmarkStart w:colFirst="0" w:colLast="0" w:name="_g7ulsbh5d48t" w:id="20"/>
-      <w:bookmarkEnd w:id="20"/>
+      <w:bookmarkStart w:colFirst="0" w:colLast="0" w:name="_g7ulsbh5d48t" w:id="19"/>
+      <w:bookmarkEnd w:id="19"/>
       <w:r>
         <w:rPr>
           <w:rtl w:val="0"/>
@@ -10569,12 +10526,12 @@
           <wp:inline distB="114300" distT="114300" distL="114300" distR="114300">
             <wp:extent cx="5591493" cy="7615520"/>
             <wp:effectExtent b="0" l="0" r="0" t="0"/>
-            <wp:docPr id="6" name="image6.png"/>
+            <wp:docPr id="6" name="image8.png"/>
             <a:graphic>
               <a:graphicData uri="http://schemas.openxmlformats.org/drawingml/2006/picture">
                 <pic:pic>
                   <pic:nvPicPr>
-                    <pic:cNvPr id="0" name="image6.png"/>
+                    <pic:cNvPr id="0" name="image8.png"/>
                     <pic:cNvPicPr preferRelativeResize="0"/>
                   </pic:nvPicPr>
                   <pic:blipFill>
@@ -10635,12 +10592,12 @@
           <wp:inline distB="114300" distT="114300" distL="114300" distR="114300">
             <wp:extent cx="5760410" cy="2603500"/>
             <wp:effectExtent b="0" l="0" r="0" t="0"/>
-            <wp:docPr id="8" name="image4.png"/>
+            <wp:docPr id="8" name="image5.png"/>
             <a:graphic>
               <a:graphicData uri="http://schemas.openxmlformats.org/drawingml/2006/picture">
                 <pic:pic>
                   <pic:nvPicPr>
-                    <pic:cNvPr id="0" name="image4.png"/>
+                    <pic:cNvPr id="0" name="image5.png"/>
                     <pic:cNvPicPr preferRelativeResize="0"/>
                   </pic:nvPicPr>
                   <pic:blipFill>
@@ -10704,12 +10661,12 @@
           <wp:inline distB="114300" distT="114300" distL="114300" distR="114300">
             <wp:extent cx="5760410" cy="3162300"/>
             <wp:effectExtent b="0" l="0" r="0" t="0"/>
-            <wp:docPr id="1" name="image9.png"/>
+            <wp:docPr id="1" name="image3.png"/>
             <a:graphic>
               <a:graphicData uri="http://schemas.openxmlformats.org/drawingml/2006/picture">
                 <pic:pic>
                   <pic:nvPicPr>
-                    <pic:cNvPr id="0" name="image9.png"/>
+                    <pic:cNvPr id="0" name="image3.png"/>
                     <pic:cNvPicPr preferRelativeResize="0"/>
                   </pic:nvPicPr>
                   <pic:blipFill>
@@ -10761,12 +10718,12 @@
           <wp:inline distB="114300" distT="114300" distL="114300" distR="114300">
             <wp:extent cx="5760410" cy="4089400"/>
             <wp:effectExtent b="0" l="0" r="0" t="0"/>
-            <wp:docPr id="3" name="image7.png"/>
+            <wp:docPr id="3" name="image9.png"/>
             <a:graphic>
               <a:graphicData uri="http://schemas.openxmlformats.org/drawingml/2006/picture">
                 <pic:pic>
                   <pic:nvPicPr>
-                    <pic:cNvPr id="0" name="image7.png"/>
+                    <pic:cNvPr id="0" name="image9.png"/>
                     <pic:cNvPicPr preferRelativeResize="0"/>
                   </pic:nvPicPr>
                   <pic:blipFill>
@@ -10830,12 +10787,12 @@
           <wp:inline distB="114300" distT="114300" distL="114300" distR="114300">
             <wp:extent cx="5760410" cy="3175000"/>
             <wp:effectExtent b="0" l="0" r="0" t="0"/>
-            <wp:docPr id="5" name="image5.png"/>
+            <wp:docPr id="5" name="image2.png"/>
             <a:graphic>
               <a:graphicData uri="http://schemas.openxmlformats.org/drawingml/2006/picture">
                 <pic:pic>
                   <pic:nvPicPr>
-                    <pic:cNvPr id="0" name="image5.png"/>
+                    <pic:cNvPr id="0" name="image2.png"/>
                     <pic:cNvPicPr preferRelativeResize="0"/>
                   </pic:nvPicPr>
                   <pic:blipFill>
@@ -10890,8 +10847,8 @@
         <w:pStyle w:val="Heading1"/>
         <w:rPr/>
       </w:pPr>
-      <w:bookmarkStart w:colFirst="0" w:colLast="0" w:name="_m9o6l9f7w3qg" w:id="21"/>
-      <w:bookmarkEnd w:id="21"/>
+      <w:bookmarkStart w:colFirst="0" w:colLast="0" w:name="_m9o6l9f7w3qg" w:id="20"/>
+      <w:bookmarkEnd w:id="20"/>
       <w:r>
         <w:rPr>
           <w:rtl w:val="0"/>

</xml_diff>